<commit_message>
1. Change to point-by-point comparision method\ 2. 把related work一些改成了we (第一人称) 但不知道这样合不合适?    Background要不要也一起改?
</commit_message>
<xml_diff>
--- a/writing assignment1.docx
+++ b/writing assignment1.docx
@@ -999,15 +999,64 @@
           <w:sz w:val="24"/>
           <w:szCs w:val="24"/>
         </w:rPr>
-        <w:t xml:space="preserve">and JD.com, there are some other features that our website doesn’t have are also very important. First, there is a feature called coupons in JD.com. </w:t>
-      </w:r>
-      <w:r>
-        <w:rPr>
-          <w:rFonts w:ascii="Times New Roman" w:hAnsi="Times New Roman" w:cs="Times New Roman"/>
-          <w:sz w:val="24"/>
-          <w:szCs w:val="24"/>
-        </w:rPr>
-        <w:t>Coupons can be used within a range of specific product types, and can only take effect when the amount of the product reaches a certain amount</w:t>
+        <w:t xml:space="preserve">and JD.com, there are some other features that our website doesn’t have are also very important. </w:t>
+      </w:r>
+    </w:p>
+    <w:p>
+      <w:pPr>
+        <w:rPr>
+          <w:rFonts w:ascii="Times New Roman" w:hAnsi="Times New Roman" w:cs="Times New Roman" w:hint="eastAsia"/>
+          <w:b/>
+          <w:bCs/>
+          <w:sz w:val="24"/>
+          <w:szCs w:val="24"/>
+        </w:rPr>
+      </w:pPr>
+      <w:r>
+        <w:rPr>
+          <w:rFonts w:ascii="Times New Roman" w:hAnsi="Times New Roman" w:cs="Times New Roman" w:hint="eastAsia"/>
+          <w:b/>
+          <w:bCs/>
+          <w:sz w:val="24"/>
+          <w:szCs w:val="24"/>
+        </w:rPr>
+        <w:t>D</w:t>
+      </w:r>
+      <w:r>
+        <w:rPr>
+          <w:rFonts w:ascii="Times New Roman" w:hAnsi="Times New Roman" w:cs="Times New Roman"/>
+          <w:b/>
+          <w:bCs/>
+          <w:sz w:val="24"/>
+          <w:szCs w:val="24"/>
+        </w:rPr>
+        <w:t>iscount Coupon</w:t>
+      </w:r>
+    </w:p>
+    <w:p>
+      <w:pPr>
+        <w:rPr>
+          <w:rFonts w:ascii="Times New Roman" w:hAnsi="Times New Roman" w:cs="Times New Roman"/>
+          <w:sz w:val="24"/>
+          <w:szCs w:val="24"/>
+        </w:rPr>
+      </w:pPr>
+      <w:r>
+        <w:rPr>
+          <w:rFonts w:ascii="Times New Roman" w:hAnsi="Times New Roman" w:cs="Times New Roman"/>
+          <w:sz w:val="24"/>
+          <w:szCs w:val="24"/>
+          <w:highlight w:val="yellow"/>
+        </w:rPr>
+        <w:t>JD.com takes advantage of discount coupon, which</w:t>
+      </w:r>
+      <w:r>
+        <w:rPr>
+          <w:rFonts w:ascii="Times New Roman" w:hAnsi="Times New Roman" w:cs="Times New Roman"/>
+          <w:sz w:val="24"/>
+          <w:szCs w:val="24"/>
+        </w:rPr>
+        <w:t xml:space="preserve"> can be used within a range of specific product types, and can only take effect when the amount of the product reaches a certain amount</w:t>
       </w:r>
       <w:r>
         <w:rPr>
@@ -1031,32 +1080,109 @@
           <w:sz w:val="24"/>
           <w:szCs w:val="24"/>
         </w:rPr>
-        <w:t xml:space="preserve">. Second, </w:t>
-      </w:r>
-      <w:r>
-        <w:rPr>
-          <w:rFonts w:ascii="Times New Roman" w:hAnsi="Times New Roman" w:cs="Times New Roman"/>
-          <w:sz w:val="24"/>
-          <w:szCs w:val="24"/>
-        </w:rPr>
-        <w:t>b</w:t>
-      </w:r>
-      <w:r>
-        <w:rPr>
-          <w:rFonts w:ascii="Times New Roman" w:hAnsi="Times New Roman" w:cs="Times New Roman"/>
-          <w:sz w:val="24"/>
-          <w:szCs w:val="24"/>
-        </w:rPr>
-        <w:t>oth JD.com and Amazon have a feature called gift cards</w:t>
-      </w:r>
-      <w:r>
-        <w:rPr>
-          <w:rFonts w:ascii="Times New Roman" w:hAnsi="Times New Roman" w:cs="Times New Roman"/>
-          <w:sz w:val="24"/>
-          <w:szCs w:val="24"/>
-        </w:rPr>
         <w:t xml:space="preserve">. </w:t>
       </w:r>
+    </w:p>
+    <w:p>
+      <w:pPr>
+        <w:rPr>
+          <w:rFonts w:ascii="Times New Roman" w:hAnsi="Times New Roman" w:cs="Times New Roman"/>
+          <w:sz w:val="24"/>
+          <w:szCs w:val="24"/>
+        </w:rPr>
+      </w:pPr>
+    </w:p>
+    <w:p>
+      <w:pPr>
+        <w:rPr>
+          <w:rFonts w:ascii="Times New Roman" w:hAnsi="Times New Roman" w:cs="Times New Roman"/>
+          <w:b/>
+          <w:bCs/>
+          <w:sz w:val="24"/>
+          <w:szCs w:val="24"/>
+        </w:rPr>
+      </w:pPr>
+      <w:r>
+        <w:rPr>
+          <w:rFonts w:ascii="Times New Roman" w:hAnsi="Times New Roman" w:cs="Times New Roman" w:hint="eastAsia"/>
+          <w:b/>
+          <w:bCs/>
+          <w:sz w:val="24"/>
+          <w:szCs w:val="24"/>
+        </w:rPr>
+        <w:t>G</w:t>
+      </w:r>
+      <w:r>
+        <w:rPr>
+          <w:rFonts w:ascii="Times New Roman" w:hAnsi="Times New Roman" w:cs="Times New Roman"/>
+          <w:b/>
+          <w:bCs/>
+          <w:sz w:val="24"/>
+          <w:szCs w:val="24"/>
+        </w:rPr>
+        <w:t>ift Card</w:t>
+      </w:r>
+    </w:p>
+    <w:p>
+      <w:pPr>
+        <w:rPr>
+          <w:rFonts w:ascii="Times New Roman" w:hAnsi="Times New Roman" w:cs="Times New Roman"/>
+          <w:sz w:val="24"/>
+          <w:szCs w:val="24"/>
+        </w:rPr>
+      </w:pPr>
+      <w:r>
+        <w:rPr>
+          <w:rFonts w:ascii="Times New Roman" w:hAnsi="Times New Roman" w:cs="Times New Roman"/>
+          <w:sz w:val="24"/>
+          <w:szCs w:val="24"/>
+          <w:highlight w:val="yellow"/>
+        </w:rPr>
+        <w:t xml:space="preserve">Besides discount coupon, another feature </w:t>
+      </w:r>
+      <w:r>
+        <w:rPr>
+          <w:rFonts w:ascii="Times New Roman" w:hAnsi="Times New Roman" w:cs="Times New Roman"/>
+          <w:sz w:val="24"/>
+          <w:szCs w:val="24"/>
+          <w:highlight w:val="yellow"/>
+        </w:rPr>
+        <w:t>which provides a traditional marketing approach is gift card</w:t>
+      </w:r>
+      <w:r>
+        <w:rPr>
+          <w:rFonts w:ascii="Times New Roman" w:hAnsi="Times New Roman" w:cs="Times New Roman"/>
+          <w:sz w:val="24"/>
+          <w:szCs w:val="24"/>
+        </w:rPr>
+        <w:t xml:space="preserve"> </w:t>
+      </w:r>
+      <w:r>
+        <w:rPr>
+          <w:rFonts w:ascii="Times New Roman" w:hAnsi="Times New Roman" w:cs="Times New Roman"/>
+          <w:sz w:val="24"/>
+          <w:szCs w:val="24"/>
+          <w:highlight w:val="yellow"/>
+        </w:rPr>
+        <w:t>in both</w:t>
+      </w:r>
+      <w:r>
+        <w:rPr>
+          <w:rFonts w:ascii="Times New Roman" w:hAnsi="Times New Roman" w:cs="Times New Roman"/>
+          <w:sz w:val="24"/>
+          <w:szCs w:val="24"/>
+          <w:highlight w:val="yellow"/>
+        </w:rPr>
+        <w:t xml:space="preserve"> JD.com and Amazon</w:t>
+      </w:r>
+      <w:r>
+        <w:rPr>
+          <w:rFonts w:ascii="Times New Roman" w:hAnsi="Times New Roman" w:cs="Times New Roman"/>
+          <w:sz w:val="24"/>
+          <w:szCs w:val="24"/>
+        </w:rPr>
+        <w:t xml:space="preserve">. </w:t>
+      </w:r>
       <w:r>
         <w:rPr>
           <w:rFonts w:ascii="Times New Roman" w:hAnsi="Times New Roman" w:cs="Times New Roman"/>
@@ -1108,6 +1234,15 @@
         </w:rPr>
         <w:t>.</w:t>
       </w:r>
+    </w:p>
+    <w:p>
+      <w:pPr>
+        <w:rPr>
+          <w:rFonts w:ascii="Times New Roman" w:hAnsi="Times New Roman" w:cs="Times New Roman"/>
+          <w:sz w:val="24"/>
+          <w:szCs w:val="24"/>
+        </w:rPr>
+      </w:pPr>
       <w:r>
         <w:rPr>
           <w:rFonts w:ascii="Times New Roman" w:hAnsi="Times New Roman" w:cs="Times New Roman"/>
@@ -1116,21 +1251,104 @@
         </w:rPr>
         <w:t xml:space="preserve"> </w:t>
       </w:r>
-      <w:r>
-        <w:rPr>
-          <w:rFonts w:ascii="Times New Roman" w:hAnsi="Times New Roman" w:cs="Times New Roman"/>
-          <w:sz w:val="24"/>
-          <w:szCs w:val="24"/>
-        </w:rPr>
-        <w:t>Another feature is called Product Q&amp;A.  This feature is not like the p</w:t>
-      </w:r>
-      <w:r>
-        <w:rPr>
-          <w:rFonts w:ascii="Times New Roman" w:hAnsi="Times New Roman" w:cs="Times New Roman"/>
-          <w:sz w:val="24"/>
-          <w:szCs w:val="24"/>
-        </w:rPr>
-        <w:t>roduct review</w:t>
+    </w:p>
+    <w:p>
+      <w:pPr>
+        <w:rPr>
+          <w:rFonts w:ascii="Times New Roman" w:hAnsi="Times New Roman" w:cs="Times New Roman"/>
+          <w:b/>
+          <w:bCs/>
+          <w:sz w:val="24"/>
+          <w:szCs w:val="24"/>
+        </w:rPr>
+      </w:pPr>
+      <w:r>
+        <w:rPr>
+          <w:rFonts w:ascii="Times New Roman" w:hAnsi="Times New Roman" w:cs="Times New Roman" w:hint="eastAsia"/>
+          <w:b/>
+          <w:bCs/>
+          <w:sz w:val="24"/>
+          <w:szCs w:val="24"/>
+        </w:rPr>
+        <w:t>Q</w:t>
+      </w:r>
+      <w:r>
+        <w:rPr>
+          <w:rFonts w:ascii="Times New Roman" w:hAnsi="Times New Roman" w:cs="Times New Roman"/>
+          <w:b/>
+          <w:bCs/>
+          <w:sz w:val="24"/>
+          <w:szCs w:val="24"/>
+        </w:rPr>
+        <w:t>&amp;A</w:t>
+      </w:r>
+    </w:p>
+    <w:p>
+      <w:pPr>
+        <w:rPr>
+          <w:rFonts w:ascii="Times New Roman" w:hAnsi="Times New Roman" w:cs="Times New Roman"/>
+          <w:sz w:val="24"/>
+          <w:szCs w:val="24"/>
+        </w:rPr>
+      </w:pPr>
+      <w:r>
+        <w:rPr>
+          <w:rFonts w:ascii="Times New Roman" w:hAnsi="Times New Roman" w:cs="Times New Roman"/>
+          <w:sz w:val="24"/>
+          <w:szCs w:val="24"/>
+          <w:highlight w:val="yellow"/>
+        </w:rPr>
+        <w:t>Un</w:t>
+      </w:r>
+      <w:r>
+        <w:rPr>
+          <w:rFonts w:ascii="Times New Roman" w:hAnsi="Times New Roman" w:cs="Times New Roman"/>
+          <w:sz w:val="24"/>
+          <w:szCs w:val="24"/>
+          <w:highlight w:val="yellow"/>
+        </w:rPr>
+        <w:t>like the product review</w:t>
+      </w:r>
+      <w:r>
+        <w:rPr>
+          <w:rFonts w:ascii="Times New Roman" w:hAnsi="Times New Roman" w:cs="Times New Roman"/>
+          <w:sz w:val="24"/>
+          <w:szCs w:val="24"/>
+          <w:highlight w:val="yellow"/>
+        </w:rPr>
+        <w:t>, Q&amp;A feature</w:t>
+      </w:r>
+      <w:r>
+        <w:rPr>
+          <w:rFonts w:ascii="Times New Roman" w:hAnsi="Times New Roman" w:cs="Times New Roman"/>
+          <w:sz w:val="24"/>
+          <w:szCs w:val="24"/>
+        </w:rPr>
+        <w:t xml:space="preserve"> </w:t>
+      </w:r>
+      <w:r>
+        <w:rPr>
+          <w:rFonts w:ascii="Times New Roman" w:hAnsi="Times New Roman" w:cs="Times New Roman"/>
+          <w:sz w:val="24"/>
+          <w:szCs w:val="24"/>
+        </w:rPr>
+        <w:t xml:space="preserve">allows potential purchasers to post questions, and purchased users </w:t>
+      </w:r>
+      <w:r>
+        <w:rPr>
+          <w:rFonts w:ascii="Times New Roman" w:hAnsi="Times New Roman" w:cs="Times New Roman"/>
+          <w:sz w:val="24"/>
+          <w:szCs w:val="24"/>
+        </w:rPr>
+        <w:t>or</w:t>
+      </w:r>
+      <w:r>
+        <w:rPr>
+          <w:rFonts w:ascii="Times New Roman" w:hAnsi="Times New Roman" w:cs="Times New Roman"/>
+          <w:sz w:val="24"/>
+          <w:szCs w:val="24"/>
+        </w:rPr>
+        <w:t xml:space="preserve"> merchants to answer them</w:t>
       </w:r>
       <w:r>
         <w:rPr>
@@ -1146,31 +1364,175 @@
           <w:sz w:val="24"/>
           <w:szCs w:val="24"/>
         </w:rPr>
-        <w:t xml:space="preserve">It </w:t>
-      </w:r>
-      <w:r>
-        <w:rPr>
-          <w:rFonts w:ascii="Times New Roman" w:hAnsi="Times New Roman" w:cs="Times New Roman"/>
-          <w:sz w:val="24"/>
-          <w:szCs w:val="24"/>
-        </w:rPr>
-        <w:t xml:space="preserve">allows potential purchasers to post questions, and purchased users </w:t>
-      </w:r>
-      <w:r>
-        <w:rPr>
-          <w:rFonts w:ascii="Times New Roman" w:hAnsi="Times New Roman" w:cs="Times New Roman"/>
-          <w:sz w:val="24"/>
-          <w:szCs w:val="24"/>
-        </w:rPr>
-        <w:t>or</w:t>
-      </w:r>
-      <w:r>
-        <w:rPr>
-          <w:rFonts w:ascii="Times New Roman" w:hAnsi="Times New Roman" w:cs="Times New Roman"/>
-          <w:sz w:val="24"/>
-          <w:szCs w:val="24"/>
-        </w:rPr>
-        <w:t xml:space="preserve"> merchants to answer them</w:t>
+        <w:t xml:space="preserve">This can give non-purchasing users a better understanding of whether </w:t>
+      </w:r>
+      <w:r>
+        <w:rPr>
+          <w:rFonts w:ascii="Times New Roman" w:hAnsi="Times New Roman" w:cs="Times New Roman"/>
+          <w:sz w:val="24"/>
+          <w:szCs w:val="24"/>
+        </w:rPr>
+        <w:t>a product</w:t>
+      </w:r>
+      <w:r>
+        <w:rPr>
+          <w:rFonts w:ascii="Times New Roman" w:hAnsi="Times New Roman" w:cs="Times New Roman"/>
+          <w:sz w:val="24"/>
+          <w:szCs w:val="24"/>
+        </w:rPr>
+        <w:t xml:space="preserve"> fits their buying needs</w:t>
+      </w:r>
+      <w:r>
+        <w:rPr>
+          <w:rFonts w:ascii="Times New Roman" w:hAnsi="Times New Roman" w:cs="Times New Roman"/>
+          <w:sz w:val="24"/>
+          <w:szCs w:val="24"/>
+        </w:rPr>
+        <w:t>.</w:t>
+      </w:r>
+    </w:p>
+    <w:p>
+      <w:pPr>
+        <w:rPr>
+          <w:rFonts w:ascii="Times New Roman" w:hAnsi="Times New Roman" w:cs="Times New Roman"/>
+          <w:sz w:val="24"/>
+          <w:szCs w:val="24"/>
+        </w:rPr>
+      </w:pPr>
+      <w:r>
+        <w:rPr>
+          <w:rFonts w:ascii="Times New Roman" w:hAnsi="Times New Roman" w:cs="Times New Roman"/>
+          <w:sz w:val="24"/>
+          <w:szCs w:val="24"/>
+        </w:rPr>
+        <w:t xml:space="preserve"> </w:t>
+      </w:r>
+    </w:p>
+    <w:p>
+      <w:pPr>
+        <w:rPr>
+          <w:rFonts w:ascii="Times New Roman" w:hAnsi="Times New Roman" w:cs="Times New Roman"/>
+          <w:b/>
+          <w:bCs/>
+          <w:sz w:val="24"/>
+          <w:szCs w:val="24"/>
+        </w:rPr>
+      </w:pPr>
+      <w:r>
+        <w:rPr>
+          <w:rFonts w:ascii="Times New Roman" w:hAnsi="Times New Roman" w:cs="Times New Roman" w:hint="eastAsia"/>
+          <w:b/>
+          <w:bCs/>
+          <w:sz w:val="24"/>
+          <w:szCs w:val="24"/>
+        </w:rPr>
+        <w:t>P</w:t>
+      </w:r>
+      <w:r>
+        <w:rPr>
+          <w:rFonts w:ascii="Times New Roman" w:hAnsi="Times New Roman" w:cs="Times New Roman"/>
+          <w:b/>
+          <w:bCs/>
+          <w:sz w:val="24"/>
+          <w:szCs w:val="24"/>
+        </w:rPr>
+        <w:t>ersonalized Recommendation</w:t>
+      </w:r>
+    </w:p>
+    <w:p>
+      <w:pPr>
+        <w:rPr>
+          <w:rFonts w:ascii="Times New Roman" w:hAnsi="Times New Roman" w:cs="Times New Roman"/>
+          <w:sz w:val="24"/>
+          <w:szCs w:val="24"/>
+        </w:rPr>
+      </w:pPr>
+      <w:r>
+        <w:rPr>
+          <w:rFonts w:ascii="Times New Roman" w:hAnsi="Times New Roman" w:cs="Times New Roman"/>
+          <w:sz w:val="24"/>
+          <w:szCs w:val="24"/>
+          <w:highlight w:val="yellow"/>
+        </w:rPr>
+        <w:t xml:space="preserve">Personalized </w:t>
+      </w:r>
+      <w:r>
+        <w:rPr>
+          <w:rFonts w:ascii="Times New Roman" w:hAnsi="Times New Roman" w:cs="Times New Roman"/>
+          <w:sz w:val="24"/>
+          <w:szCs w:val="24"/>
+          <w:highlight w:val="yellow"/>
+        </w:rPr>
+        <w:t>r</w:t>
+      </w:r>
+      <w:r>
+        <w:rPr>
+          <w:rFonts w:ascii="Times New Roman" w:hAnsi="Times New Roman" w:cs="Times New Roman"/>
+          <w:sz w:val="24"/>
+          <w:szCs w:val="24"/>
+          <w:highlight w:val="yellow"/>
+        </w:rPr>
+        <w:t xml:space="preserve">ecommendations </w:t>
+      </w:r>
+      <w:r>
+        <w:rPr>
+          <w:rFonts w:ascii="Times New Roman" w:hAnsi="Times New Roman" w:cs="Times New Roman"/>
+          <w:sz w:val="24"/>
+          <w:szCs w:val="24"/>
+          <w:highlight w:val="yellow"/>
+        </w:rPr>
+        <w:t xml:space="preserve">feature emerges </w:t>
+      </w:r>
+      <w:r>
+        <w:rPr>
+          <w:rFonts w:ascii="Times New Roman" w:hAnsi="Times New Roman" w:cs="Times New Roman"/>
+          <w:sz w:val="24"/>
+          <w:szCs w:val="24"/>
+          <w:highlight w:val="yellow"/>
+        </w:rPr>
+        <w:t>on</w:t>
+      </w:r>
+      <w:r>
+        <w:rPr>
+          <w:rFonts w:ascii="Times New Roman" w:hAnsi="Times New Roman" w:cs="Times New Roman"/>
+          <w:sz w:val="24"/>
+          <w:szCs w:val="24"/>
+          <w:highlight w:val="yellow"/>
+        </w:rPr>
+        <w:t xml:space="preserve"> both</w:t>
+      </w:r>
+      <w:r>
+        <w:rPr>
+          <w:rFonts w:ascii="Times New Roman" w:hAnsi="Times New Roman" w:cs="Times New Roman"/>
+          <w:sz w:val="24"/>
+          <w:szCs w:val="24"/>
+        </w:rPr>
+        <w:t xml:space="preserve"> </w:t>
+      </w:r>
+      <w:r>
+        <w:rPr>
+          <w:rFonts w:ascii="Times New Roman" w:hAnsi="Times New Roman" w:cs="Times New Roman"/>
+          <w:sz w:val="24"/>
+          <w:szCs w:val="24"/>
+        </w:rPr>
+        <w:t xml:space="preserve">Amazon and JD.com. </w:t>
+      </w:r>
+      <w:r>
+        <w:rPr>
+          <w:rFonts w:ascii="Times New Roman" w:hAnsi="Times New Roman" w:cs="Times New Roman"/>
+          <w:sz w:val="24"/>
+          <w:szCs w:val="24"/>
+          <w:highlight w:val="yellow"/>
+        </w:rPr>
+        <w:t>After the customer browses the product</w:t>
+      </w:r>
+      <w:r>
+        <w:rPr>
+          <w:rFonts w:ascii="Times New Roman" w:hAnsi="Times New Roman" w:cs="Times New Roman"/>
+          <w:sz w:val="24"/>
+          <w:szCs w:val="24"/>
+        </w:rPr>
+        <w:t>, the website will recommend related products for the customer in the "Recommend for you" module</w:t>
       </w:r>
       <w:r>
         <w:rPr>
@@ -1186,23 +1548,79 @@
           <w:sz w:val="24"/>
           <w:szCs w:val="24"/>
         </w:rPr>
-        <w:t xml:space="preserve">This can give non-purchasing users a better understanding of whether </w:t>
-      </w:r>
-      <w:r>
-        <w:rPr>
-          <w:rFonts w:ascii="Times New Roman" w:hAnsi="Times New Roman" w:cs="Times New Roman"/>
-          <w:sz w:val="24"/>
-          <w:szCs w:val="24"/>
-        </w:rPr>
-        <w:t>a product</w:t>
-      </w:r>
-      <w:r>
-        <w:rPr>
-          <w:rFonts w:ascii="Times New Roman" w:hAnsi="Times New Roman" w:cs="Times New Roman"/>
-          <w:sz w:val="24"/>
-          <w:szCs w:val="24"/>
-        </w:rPr>
-        <w:t xml:space="preserve"> fits their buying needs</w:t>
+        <w:t>F</w:t>
+      </w:r>
+      <w:r>
+        <w:rPr>
+          <w:rFonts w:ascii="Times New Roman" w:hAnsi="Times New Roman" w:cs="Times New Roman"/>
+          <w:sz w:val="24"/>
+          <w:szCs w:val="24"/>
+        </w:rPr>
+        <w:t>or an e-commerce site</w:t>
+      </w:r>
+      <w:r>
+        <w:rPr>
+          <w:rFonts w:ascii="Times New Roman" w:hAnsi="Times New Roman" w:cs="Times New Roman"/>
+          <w:sz w:val="24"/>
+          <w:szCs w:val="24"/>
+        </w:rPr>
+        <w:t xml:space="preserve">, those </w:t>
+      </w:r>
+      <w:r>
+        <w:rPr>
+          <w:rFonts w:ascii="Times New Roman" w:hAnsi="Times New Roman" w:cs="Times New Roman"/>
+          <w:sz w:val="24"/>
+          <w:szCs w:val="24"/>
+        </w:rPr>
+        <w:t xml:space="preserve">basic </w:t>
+      </w:r>
+      <w:r>
+        <w:rPr>
+          <w:rFonts w:ascii="Times New Roman" w:hAnsi="Times New Roman" w:cs="Times New Roman"/>
+          <w:sz w:val="24"/>
+          <w:szCs w:val="24"/>
+        </w:rPr>
+        <w:t>feature</w:t>
+      </w:r>
+      <w:r>
+        <w:rPr>
+          <w:rFonts w:ascii="Times New Roman" w:hAnsi="Times New Roman" w:cs="Times New Roman"/>
+          <w:sz w:val="24"/>
+          <w:szCs w:val="24"/>
+        </w:rPr>
+        <w:t>s</w:t>
+      </w:r>
+      <w:r>
+        <w:rPr>
+          <w:rFonts w:ascii="Times New Roman" w:hAnsi="Times New Roman" w:cs="Times New Roman"/>
+          <w:sz w:val="24"/>
+          <w:szCs w:val="24"/>
+        </w:rPr>
+        <w:t xml:space="preserve"> are necessary. </w:t>
+      </w:r>
+      <w:r>
+        <w:rPr>
+          <w:rFonts w:ascii="Times New Roman" w:hAnsi="Times New Roman" w:cs="Times New Roman"/>
+          <w:sz w:val="24"/>
+          <w:szCs w:val="24"/>
+        </w:rPr>
+        <w:t>In contrast</w:t>
+      </w:r>
+      <w:r>
+        <w:rPr>
+          <w:rFonts w:ascii="Times New Roman" w:hAnsi="Times New Roman" w:cs="Times New Roman"/>
+          <w:sz w:val="24"/>
+          <w:szCs w:val="24"/>
+        </w:rPr>
+        <w:t xml:space="preserve">, these other features are also </w:t>
+      </w:r>
+      <w:r>
+        <w:rPr>
+          <w:rFonts w:ascii="Times New Roman" w:hAnsi="Times New Roman" w:cs="Times New Roman"/>
+          <w:sz w:val="24"/>
+          <w:szCs w:val="24"/>
+        </w:rPr>
+        <w:t>important</w:t>
       </w:r>
       <w:r>
         <w:rPr>
@@ -1218,134 +1636,6 @@
           <w:sz w:val="24"/>
           <w:szCs w:val="24"/>
         </w:rPr>
-        <w:t>Finally, y</w:t>
-      </w:r>
-      <w:r>
-        <w:rPr>
-          <w:rFonts w:ascii="Times New Roman" w:hAnsi="Times New Roman" w:cs="Times New Roman"/>
-          <w:sz w:val="24"/>
-          <w:szCs w:val="24"/>
-        </w:rPr>
-        <w:t xml:space="preserve">ou can find a feature called Personalized Recommendations on </w:t>
-      </w:r>
-      <w:r>
-        <w:rPr>
-          <w:rFonts w:ascii="Times New Roman" w:hAnsi="Times New Roman" w:cs="Times New Roman"/>
-          <w:sz w:val="24"/>
-          <w:szCs w:val="24"/>
-        </w:rPr>
-        <w:t xml:space="preserve">Amazon and JD.com. </w:t>
-      </w:r>
-      <w:r>
-        <w:rPr>
-          <w:rFonts w:ascii="Times New Roman" w:hAnsi="Times New Roman" w:cs="Times New Roman"/>
-          <w:sz w:val="24"/>
-          <w:szCs w:val="24"/>
-        </w:rPr>
-        <w:t>After the customer browses the product, After the customer browses the product, the website will recommend related products for the customer in the "Recommend for you" module</w:t>
-      </w:r>
-      <w:r>
-        <w:rPr>
-          <w:rFonts w:ascii="Times New Roman" w:hAnsi="Times New Roman" w:cs="Times New Roman"/>
-          <w:sz w:val="24"/>
-          <w:szCs w:val="24"/>
-        </w:rPr>
-        <w:t xml:space="preserve">. </w:t>
-      </w:r>
-      <w:r>
-        <w:rPr>
-          <w:rFonts w:ascii="Times New Roman" w:hAnsi="Times New Roman" w:cs="Times New Roman"/>
-          <w:sz w:val="24"/>
-          <w:szCs w:val="24"/>
-        </w:rPr>
-        <w:t>F</w:t>
-      </w:r>
-      <w:r>
-        <w:rPr>
-          <w:rFonts w:ascii="Times New Roman" w:hAnsi="Times New Roman" w:cs="Times New Roman"/>
-          <w:sz w:val="24"/>
-          <w:szCs w:val="24"/>
-        </w:rPr>
-        <w:t>or an e-commerce site</w:t>
-      </w:r>
-      <w:r>
-        <w:rPr>
-          <w:rFonts w:ascii="Times New Roman" w:hAnsi="Times New Roman" w:cs="Times New Roman"/>
-          <w:sz w:val="24"/>
-          <w:szCs w:val="24"/>
-        </w:rPr>
-        <w:t xml:space="preserve">, those </w:t>
-      </w:r>
-      <w:r>
-        <w:rPr>
-          <w:rFonts w:ascii="Times New Roman" w:hAnsi="Times New Roman" w:cs="Times New Roman"/>
-          <w:sz w:val="24"/>
-          <w:szCs w:val="24"/>
-        </w:rPr>
-        <w:t xml:space="preserve">basic </w:t>
-      </w:r>
-      <w:r>
-        <w:rPr>
-          <w:rFonts w:ascii="Times New Roman" w:hAnsi="Times New Roman" w:cs="Times New Roman"/>
-          <w:sz w:val="24"/>
-          <w:szCs w:val="24"/>
-        </w:rPr>
-        <w:t>feature</w:t>
-      </w:r>
-      <w:r>
-        <w:rPr>
-          <w:rFonts w:ascii="Times New Roman" w:hAnsi="Times New Roman" w:cs="Times New Roman"/>
-          <w:sz w:val="24"/>
-          <w:szCs w:val="24"/>
-        </w:rPr>
-        <w:t>s</w:t>
-      </w:r>
-      <w:r>
-        <w:rPr>
-          <w:rFonts w:ascii="Times New Roman" w:hAnsi="Times New Roman" w:cs="Times New Roman"/>
-          <w:sz w:val="24"/>
-          <w:szCs w:val="24"/>
-        </w:rPr>
-        <w:t xml:space="preserve"> are necessary. </w:t>
-      </w:r>
-      <w:r>
-        <w:rPr>
-          <w:rFonts w:ascii="Times New Roman" w:hAnsi="Times New Roman" w:cs="Times New Roman"/>
-          <w:sz w:val="24"/>
-          <w:szCs w:val="24"/>
-        </w:rPr>
-        <w:t>In contrast</w:t>
-      </w:r>
-      <w:r>
-        <w:rPr>
-          <w:rFonts w:ascii="Times New Roman" w:hAnsi="Times New Roman" w:cs="Times New Roman"/>
-          <w:sz w:val="24"/>
-          <w:szCs w:val="24"/>
-        </w:rPr>
-        <w:t xml:space="preserve">, these other features are also </w:t>
-      </w:r>
-      <w:r>
-        <w:rPr>
-          <w:rFonts w:ascii="Times New Roman" w:hAnsi="Times New Roman" w:cs="Times New Roman"/>
-          <w:sz w:val="24"/>
-          <w:szCs w:val="24"/>
-        </w:rPr>
-        <w:t>important</w:t>
-      </w:r>
-      <w:r>
-        <w:rPr>
-          <w:rFonts w:ascii="Times New Roman" w:hAnsi="Times New Roman" w:cs="Times New Roman"/>
-          <w:sz w:val="24"/>
-          <w:szCs w:val="24"/>
-        </w:rPr>
-        <w:t xml:space="preserve">. </w:t>
-      </w:r>
-      <w:r>
-        <w:rPr>
-          <w:rFonts w:ascii="Times New Roman" w:hAnsi="Times New Roman" w:cs="Times New Roman"/>
-          <w:sz w:val="24"/>
-          <w:szCs w:val="24"/>
-        </w:rPr>
         <w:t xml:space="preserve">The website we design will also </w:t>
       </w:r>
       <w:r>
@@ -1385,130 +1675,187 @@
     <w:p>
       <w:pPr>
         <w:rPr>
-          <w:rFonts w:ascii="Times New Roman" w:hAnsi="Times New Roman" w:cs="Times New Roman"/>
-          <w:sz w:val="24"/>
-          <w:szCs w:val="24"/>
-        </w:rPr>
-      </w:pPr>
-      <w:r>
-        <w:rPr>
-          <w:rFonts w:ascii="Times New Roman" w:hAnsi="Times New Roman" w:cs="Times New Roman"/>
-          <w:sz w:val="24"/>
-          <w:szCs w:val="24"/>
-        </w:rPr>
-        <w:t xml:space="preserve">When we compared the sites, we also found some features </w:t>
-      </w:r>
-      <w:r>
-        <w:rPr>
-          <w:rFonts w:ascii="Times New Roman" w:hAnsi="Times New Roman" w:cs="Times New Roman"/>
-          <w:sz w:val="24"/>
-          <w:szCs w:val="24"/>
-        </w:rPr>
-        <w:t xml:space="preserve">need </w:t>
-      </w:r>
-      <w:r>
-        <w:rPr>
-          <w:rFonts w:ascii="Times New Roman" w:hAnsi="Times New Roman" w:cs="Times New Roman"/>
-          <w:sz w:val="24"/>
-          <w:szCs w:val="24"/>
-        </w:rPr>
-        <w:t>to improve</w:t>
-      </w:r>
-      <w:r>
-        <w:rPr>
-          <w:rFonts w:ascii="Times New Roman" w:hAnsi="Times New Roman" w:cs="Times New Roman"/>
-          <w:sz w:val="24"/>
-          <w:szCs w:val="24"/>
-        </w:rPr>
-        <w:t xml:space="preserve"> to make them easier to use. For example, </w:t>
-      </w:r>
-      <w:r>
-        <w:rPr>
-          <w:rFonts w:ascii="Times New Roman" w:hAnsi="Times New Roman" w:cs="Times New Roman"/>
-          <w:sz w:val="24"/>
-          <w:szCs w:val="24"/>
-        </w:rPr>
-        <w:t xml:space="preserve">the shopping cart feature on JD.com. </w:t>
-      </w:r>
-      <w:r>
-        <w:rPr>
-          <w:rFonts w:ascii="Times New Roman" w:hAnsi="Times New Roman" w:cs="Times New Roman"/>
-          <w:sz w:val="24"/>
-          <w:szCs w:val="24"/>
-        </w:rPr>
-        <w:t xml:space="preserve">When I click the "Add to Cart" button, it jumps to another page to show that the item has been added to the cart, which is very inconvenient if </w:t>
-      </w:r>
-      <w:r>
-        <w:rPr>
-          <w:rFonts w:ascii="Times New Roman" w:hAnsi="Times New Roman" w:cs="Times New Roman"/>
-          <w:sz w:val="24"/>
-          <w:szCs w:val="24"/>
-        </w:rPr>
-        <w:t>I</w:t>
-      </w:r>
-      <w:r>
-        <w:rPr>
-          <w:rFonts w:ascii="Times New Roman" w:hAnsi="Times New Roman" w:cs="Times New Roman"/>
-          <w:sz w:val="24"/>
-          <w:szCs w:val="24"/>
-        </w:rPr>
-        <w:t xml:space="preserve"> wants to continue browsing the item</w:t>
-      </w:r>
-      <w:r>
-        <w:rPr>
-          <w:rFonts w:ascii="Times New Roman" w:hAnsi="Times New Roman" w:cs="Times New Roman"/>
-          <w:sz w:val="24"/>
-          <w:szCs w:val="24"/>
-        </w:rPr>
-        <w:t xml:space="preserve">s. To solve this problem, we can add a feature to display </w:t>
-      </w:r>
-      <w:r>
-        <w:rPr>
-          <w:rFonts w:ascii="Times New Roman" w:hAnsi="Times New Roman" w:cs="Times New Roman"/>
-          <w:sz w:val="24"/>
-          <w:szCs w:val="24"/>
-        </w:rPr>
-        <w:t>shopping cart in sidebar</w:t>
-      </w:r>
-      <w:r>
-        <w:rPr>
-          <w:rFonts w:ascii="Times New Roman" w:hAnsi="Times New Roman" w:cs="Times New Roman"/>
-          <w:sz w:val="24"/>
-          <w:szCs w:val="24"/>
-        </w:rPr>
-        <w:t xml:space="preserve">, </w:t>
-      </w:r>
-      <w:r>
-        <w:rPr>
-          <w:rFonts w:ascii="Times New Roman" w:hAnsi="Times New Roman" w:cs="Times New Roman"/>
-          <w:sz w:val="24"/>
-          <w:szCs w:val="24"/>
-        </w:rPr>
-        <w:t xml:space="preserve">just like </w:t>
-      </w:r>
-      <w:r>
-        <w:rPr>
-          <w:rFonts w:ascii="Times New Roman" w:hAnsi="Times New Roman" w:cs="Times New Roman"/>
-          <w:sz w:val="24"/>
-          <w:szCs w:val="24"/>
-        </w:rPr>
-        <w:t>A</w:t>
-      </w:r>
-      <w:r>
-        <w:rPr>
-          <w:rFonts w:ascii="Times New Roman" w:hAnsi="Times New Roman" w:cs="Times New Roman"/>
-          <w:sz w:val="24"/>
-          <w:szCs w:val="24"/>
-        </w:rPr>
-        <w:t>mazon does</w:t>
-      </w:r>
-      <w:r>
-        <w:rPr>
-          <w:rFonts w:ascii="Times New Roman" w:hAnsi="Times New Roman" w:cs="Times New Roman"/>
-          <w:sz w:val="24"/>
-          <w:szCs w:val="24"/>
-        </w:rPr>
-        <w:t xml:space="preserve">. </w:t>
+          <w:rFonts w:ascii="Times New Roman" w:hAnsi="Times New Roman" w:cs="Times New Roman" w:hint="eastAsia"/>
+          <w:b/>
+          <w:bCs/>
+          <w:sz w:val="24"/>
+          <w:szCs w:val="24"/>
+        </w:rPr>
+      </w:pPr>
+      <w:r>
+        <w:rPr>
+          <w:rFonts w:ascii="Times New Roman" w:hAnsi="Times New Roman" w:cs="Times New Roman" w:hint="eastAsia"/>
+          <w:b/>
+          <w:bCs/>
+          <w:sz w:val="24"/>
+          <w:szCs w:val="24"/>
+        </w:rPr>
+        <w:t>D</w:t>
+      </w:r>
+      <w:r>
+        <w:rPr>
+          <w:rFonts w:ascii="Times New Roman" w:hAnsi="Times New Roman" w:cs="Times New Roman"/>
+          <w:b/>
+          <w:bCs/>
+          <w:sz w:val="24"/>
+          <w:szCs w:val="24"/>
+        </w:rPr>
+        <w:t>isplay Shopping Cart in the Sidebar</w:t>
+      </w:r>
+    </w:p>
+    <w:p>
+      <w:pPr>
+        <w:rPr>
+          <w:rFonts w:ascii="Times New Roman" w:hAnsi="Times New Roman" w:cs="Times New Roman"/>
+          <w:sz w:val="24"/>
+          <w:szCs w:val="24"/>
+        </w:rPr>
+      </w:pPr>
+      <w:r>
+        <w:rPr>
+          <w:rFonts w:ascii="Times New Roman" w:hAnsi="Times New Roman" w:cs="Times New Roman"/>
+          <w:sz w:val="24"/>
+          <w:szCs w:val="24"/>
+          <w:highlight w:val="yellow"/>
+        </w:rPr>
+        <w:t>In addition, special design of shopping cart in Amazon has enlightened us.</w:t>
+      </w:r>
+      <w:r>
+        <w:rPr>
+          <w:rFonts w:ascii="Times New Roman" w:hAnsi="Times New Roman" w:cs="Times New Roman"/>
+          <w:sz w:val="24"/>
+          <w:szCs w:val="24"/>
+        </w:rPr>
+        <w:t xml:space="preserve"> </w:t>
+      </w:r>
+      <w:r>
+        <w:rPr>
+          <w:rFonts w:ascii="Times New Roman" w:hAnsi="Times New Roman" w:cs="Times New Roman"/>
+          <w:sz w:val="24"/>
+          <w:szCs w:val="24"/>
+        </w:rPr>
+        <w:t xml:space="preserve">When </w:t>
+      </w:r>
+      <w:r>
+        <w:rPr>
+          <w:rFonts w:ascii="Times New Roman" w:hAnsi="Times New Roman" w:cs="Times New Roman"/>
+          <w:sz w:val="24"/>
+          <w:szCs w:val="24"/>
+          <w:highlight w:val="yellow"/>
+        </w:rPr>
+        <w:t>we</w:t>
+      </w:r>
+      <w:r>
+        <w:rPr>
+          <w:rFonts w:ascii="Times New Roman" w:hAnsi="Times New Roman" w:cs="Times New Roman"/>
+          <w:sz w:val="24"/>
+          <w:szCs w:val="24"/>
+        </w:rPr>
+        <w:t xml:space="preserve"> click the "Add to Cart" button, it jumps to another page to show that the item has been added to the cart, which is very inconvenient if </w:t>
+      </w:r>
+      <w:r>
+        <w:rPr>
+          <w:rFonts w:ascii="Times New Roman" w:hAnsi="Times New Roman" w:cs="Times New Roman"/>
+          <w:sz w:val="24"/>
+          <w:szCs w:val="24"/>
+          <w:highlight w:val="yellow"/>
+        </w:rPr>
+        <w:t>we want</w:t>
+      </w:r>
+      <w:r>
+        <w:rPr>
+          <w:rFonts w:ascii="Times New Roman" w:hAnsi="Times New Roman" w:cs="Times New Roman"/>
+          <w:sz w:val="24"/>
+          <w:szCs w:val="24"/>
+        </w:rPr>
+        <w:t xml:space="preserve"> to continue browsing the item</w:t>
+      </w:r>
+      <w:r>
+        <w:rPr>
+          <w:rFonts w:ascii="Times New Roman" w:hAnsi="Times New Roman" w:cs="Times New Roman"/>
+          <w:sz w:val="24"/>
+          <w:szCs w:val="24"/>
+        </w:rPr>
+        <w:t xml:space="preserve">s. </w:t>
+      </w:r>
+      <w:r>
+        <w:rPr>
+          <w:rFonts w:ascii="Times New Roman" w:hAnsi="Times New Roman" w:cs="Times New Roman"/>
+          <w:sz w:val="24"/>
+          <w:szCs w:val="24"/>
+          <w:highlight w:val="yellow"/>
+        </w:rPr>
+        <w:t>However, in Amazon,</w:t>
+      </w:r>
+      <w:r>
+        <w:rPr>
+          <w:rFonts w:ascii="Times New Roman" w:hAnsi="Times New Roman" w:cs="Times New Roman"/>
+          <w:sz w:val="24"/>
+          <w:szCs w:val="24"/>
+          <w:highlight w:val="yellow"/>
+        </w:rPr>
+        <w:t xml:space="preserve"> </w:t>
+      </w:r>
+      <w:r>
+        <w:rPr>
+          <w:rFonts w:ascii="Times New Roman" w:hAnsi="Times New Roman" w:cs="Times New Roman"/>
+          <w:sz w:val="24"/>
+          <w:szCs w:val="24"/>
+          <w:highlight w:val="yellow"/>
+        </w:rPr>
+        <w:t xml:space="preserve">the </w:t>
+      </w:r>
+      <w:r>
+        <w:rPr>
+          <w:rFonts w:ascii="Times New Roman" w:hAnsi="Times New Roman" w:cs="Times New Roman"/>
+          <w:sz w:val="24"/>
+          <w:szCs w:val="24"/>
+          <w:highlight w:val="yellow"/>
+        </w:rPr>
+        <w:t xml:space="preserve">shopping cart </w:t>
+      </w:r>
+      <w:r>
+        <w:rPr>
+          <w:rFonts w:ascii="Times New Roman" w:hAnsi="Times New Roman" w:cs="Times New Roman"/>
+          <w:sz w:val="24"/>
+          <w:szCs w:val="24"/>
+          <w:highlight w:val="yellow"/>
+        </w:rPr>
+        <w:t xml:space="preserve">is displayed </w:t>
+      </w:r>
+      <w:r>
+        <w:rPr>
+          <w:rFonts w:ascii="Times New Roman" w:hAnsi="Times New Roman" w:cs="Times New Roman"/>
+          <w:sz w:val="24"/>
+          <w:szCs w:val="24"/>
+          <w:highlight w:val="yellow"/>
+        </w:rPr>
+        <w:t>in sidebar</w:t>
+      </w:r>
+      <w:r>
+        <w:rPr>
+          <w:rFonts w:ascii="Times New Roman" w:hAnsi="Times New Roman" w:cs="Times New Roman"/>
+          <w:sz w:val="24"/>
+          <w:szCs w:val="24"/>
+          <w:highlight w:val="yellow"/>
+        </w:rPr>
+        <w:t xml:space="preserve"> along with its content</w:t>
+      </w:r>
+      <w:r>
+        <w:rPr>
+          <w:rFonts w:ascii="Times New Roman" w:hAnsi="Times New Roman" w:cs="Times New Roman"/>
+          <w:sz w:val="24"/>
+          <w:szCs w:val="24"/>
+        </w:rPr>
+        <w:t>.</w:t>
+      </w:r>
+      <w:r>
+        <w:rPr>
+          <w:rFonts w:ascii="Times New Roman" w:hAnsi="Times New Roman" w:cs="Times New Roman"/>
+          <w:sz w:val="24"/>
+          <w:szCs w:val="24"/>
+        </w:rPr>
+        <w:t xml:space="preserve"> </w:t>
       </w:r>
       <w:r>
         <w:rPr>
@@ -1620,23 +1967,32 @@
         </w:rPr>
       </w:pPr>
     </w:p>
+    <w:p>
+      <w:pPr>
+        <w:rPr>
+          <w:rFonts w:asciiTheme="majorHAnsi" w:eastAsiaTheme="majorEastAsia" w:hAnsiTheme="majorHAnsi" w:cstheme="majorBidi" w:hint="eastAsia"/>
+          <w:color w:val="2F5496" w:themeColor="accent1" w:themeShade="BF"/>
+          <w:kern w:val="0"/>
+          <w:sz w:val="32"/>
+          <w:szCs w:val="32"/>
+        </w:rPr>
+      </w:pPr>
+    </w:p>
     <w:sdt>
       <w:sdtPr>
+        <w:rPr>
+          <w:rFonts w:asciiTheme="minorHAnsi" w:eastAsiaTheme="minorEastAsia" w:hAnsiTheme="minorHAnsi" w:cstheme="minorBidi"/>
+          <w:color w:val="auto"/>
+          <w:kern w:val="2"/>
+          <w:sz w:val="21"/>
+          <w:szCs w:val="22"/>
+        </w:rPr>
         <w:id w:val="-1528563192"/>
         <w:docPartObj>
           <w:docPartGallery w:val="Bibliographies"/>
           <w:docPartUnique/>
         </w:docPartObj>
       </w:sdtPr>
-      <w:sdtEndPr>
-        <w:rPr>
-          <w:rFonts w:asciiTheme="minorHAnsi" w:eastAsiaTheme="minorEastAsia" w:hAnsiTheme="minorHAnsi" w:cstheme="minorBidi"/>
-          <w:color w:val="auto"/>
-          <w:kern w:val="2"/>
-          <w:sz w:val="21"/>
-          <w:szCs w:val="22"/>
-        </w:rPr>
-      </w:sdtEndPr>
       <w:sdtContent>
         <w:p>
           <w:pPr>

</xml_diff>